<commit_message>
Ajout rapport et amélioration lettre
</commit_message>
<xml_diff>
--- a/4.livrables/lettre_publipostage.docx
+++ b/4.livrables/lettre_publipostage.docx
@@ -823,11 +823,7 @@
     <w:p>
       <w:pPr>
         <w:pStyle w:val="Adressedelexpditeur"/>
-      </w:pPr>
-    </w:p>
-    <w:p>
-      <w:pPr>
-        <w:pStyle w:val="Adressedelexpditeur"/>
+        <w:ind w:left="0"/>
       </w:pPr>
     </w:p>
     <w:sdt>
@@ -862,11 +858,7 @@
     <w:p>
       <w:pPr>
         <w:pStyle w:val="Adressedudestinataire"/>
-      </w:pPr>
-    </w:p>
-    <w:p>
-      <w:pPr>
-        <w:pStyle w:val="Adressedudestinataire"/>
+        <w:spacing w:before="240" w:after="240" w:line="240" w:lineRule="auto"/>
       </w:pPr>
       <w:fldSimple w:instr=" MERGEFIELD prenom ">
         <w:r>
@@ -879,6 +871,14 @@
       <w:r>
         <w:t xml:space="preserve"> </w:t>
       </w:r>
+      <w:fldSimple w:instr=" MERGEFIELD &quot;patronyme&quot; ">
+        <w:r>
+          <w:rPr>
+            <w:noProof/>
+          </w:rPr>
+          <w:t>SAIDATI</w:t>
+        </w:r>
+      </w:fldSimple>
       <w:fldSimple w:instr=" MERGEFIELD patronyme ">
         <w:r>
           <w:rPr>
@@ -932,7 +932,7 @@
           <w:docPart w:val="CCAC9E669F0545EC95934F99B4A4861A"/>
         </w:placeholder>
         <w:dataBinding w:prefixMappings="xmlns:ns0='http://schemas.microsoft.com/office/2006/coverPageProps'" w:xpath="/ns0:CoverPageProperties[1]/ns0:PublishDate[1]" w:storeItemID="{55AF091B-3C7A-41E3-B477-F2FDAA23CFDA}"/>
-        <w:date w:fullDate="2025-06-10T00:00:00Z">
+        <w:date w:fullDate="2025-06-11T00:00:00Z">
           <w:dateFormat w:val="dd/MM/yyyy"/>
           <w:lid w:val="fr-FR"/>
           <w:storeMappedDataAs w:val="dateTime"/>
@@ -947,35 +947,178 @@
             <w:contextualSpacing/>
           </w:pPr>
           <w:r>
-            <w:t>10/06/2025</w:t>
+            <w:t>11/06/2025</w:t>
           </w:r>
         </w:p>
       </w:sdtContent>
     </w:sdt>
+    <w:p/>
+    <w:p>
+      <w:r>
+        <w:t xml:space="preserve">Madame, Monsieur </w:t>
+      </w:r>
+      <w:fldSimple w:instr=" MERGEFIELD patronyme ">
+        <w:r>
+          <w:rPr>
+            <w:noProof/>
+          </w:rPr>
+          <w:t>SAIDATI</w:t>
+        </w:r>
+      </w:fldSimple>
+      <w:r>
+        <w:t>,</w:t>
+      </w:r>
+    </w:p>
+    <w:p>
+      <w:r>
+        <w:t>Nous vous remercions de la confiance que vous continuez à accorder à notre organisme en adhérant à la garantie santé</w:t>
+      </w:r>
+      <w:r>
+        <w:t xml:space="preserve"> « </w:t>
+      </w:r>
+      <w:r>
+        <w:rPr>
+          <w:b/>
+          <w:bCs/>
+        </w:rPr>
+        <w:t>Ma santé compte aussi</w:t>
+      </w:r>
+      <w:r>
+        <w:t> »</w:t>
+      </w:r>
+      <w:r>
+        <w:t>.</w:t>
+      </w:r>
+    </w:p>
+    <w:p>
+      <w:r>
+        <w:t>L’année écoulée a été marquée par un contexte économique et social tendu, caractérisé notamment par :</w:t>
+      </w:r>
+    </w:p>
+    <w:p>
+      <w:r>
+        <w:t>- une augmentation significative du coût des biens et services médicaux (honoraires, dispositifs médicaux, pharmacie, etc.) ;</w:t>
+      </w:r>
+    </w:p>
+    <w:p>
+      <w:r>
+        <w:t>- l</w:t>
+      </w:r>
+      <w:r>
+        <w:t>’</w:t>
+      </w:r>
+      <w:r>
+        <w:t>évolution du Plafond Annuel de la Sécurité Sociale (PASS), qui impacte directement certaines garanties exprimées en pourcentage du PMSS ;</w:t>
+      </w:r>
+    </w:p>
+    <w:p>
+      <w:r>
+        <w:t>- une hausse des dépenses globales de santé, constatée au niveau national, selon les dernières données de la DREES et du PLFSS.</w:t>
+      </w:r>
+    </w:p>
+    <w:p>
+      <w:r>
+        <w:t>Dans ce contexte, et malgré ces éléments exogènes, notre direction a engagé des efforts de rationalisation des dépenses, notamment :</w:t>
+      </w:r>
+    </w:p>
+    <w:p>
+      <w:r>
+        <w:t>- en optimisant les frais de gestion ;</w:t>
+      </w:r>
+    </w:p>
+    <w:p>
+      <w:r>
+        <w:t>- en renforçant nos engagements en matière de Responsabilité Sociétale des Entreprises (RSE), pour réduire notre impact et maîtriser nos coûts ;</w:t>
+      </w:r>
+    </w:p>
+    <w:p>
+      <w:r>
+        <w:t>- en mutualisant certaines prestations et en négociant au mieux avec nos partenaires de soins</w:t>
+      </w:r>
+      <w:r>
+        <w:t xml:space="preserve"> comme le réseau optique « </w:t>
+      </w:r>
+      <w:proofErr w:type="spellStart"/>
+      <w:r>
+        <w:rPr>
+          <w:b/>
+          <w:bCs/>
+        </w:rPr>
+        <w:t>UnRegardP</w:t>
+      </w:r>
+      <w:r>
+        <w:rPr>
+          <w:b/>
+          <w:bCs/>
+        </w:rPr>
+        <w:t>arfait</w:t>
+      </w:r>
+      <w:proofErr w:type="spellEnd"/>
+      <w:r>
+        <w:t> » et dentaire « </w:t>
+      </w:r>
+      <w:proofErr w:type="spellStart"/>
+      <w:r>
+        <w:rPr>
+          <w:b/>
+          <w:bCs/>
+        </w:rPr>
+        <w:t>Plu</w:t>
+      </w:r>
+      <w:r>
+        <w:rPr>
+          <w:b/>
+          <w:bCs/>
+        </w:rPr>
+        <w:t>s</w:t>
+      </w:r>
+      <w:r>
+        <w:rPr>
+          <w:b/>
+          <w:bCs/>
+        </w:rPr>
+        <w:t>BlancQueBlanc</w:t>
+      </w:r>
+      <w:proofErr w:type="spellEnd"/>
+      <w:r>
+        <w:t> »</w:t>
+      </w:r>
+      <w:r>
+        <w:t>.</w:t>
+      </w:r>
+    </w:p>
+    <w:p>
+      <w:r>
+        <w:t>Ces actions nous ont permis de limiter la hausse des cotisations, tout en maintenant un haut niveau de couverture pour vous et vos proches.</w:t>
+      </w:r>
+    </w:p>
     <w:p>
       <w:pPr>
-        <w:pStyle w:val="Salutations"/>
+        <w:rPr>
+          <w:b/>
+          <w:bCs/>
+        </w:rPr>
       </w:pPr>
       <w:r>
-        <w:t>Chère sociétaire, cher sociétaire,</w:t>
+        <w:rPr>
+          <w:b/>
+          <w:bCs/>
+        </w:rPr>
+        <w:t>Votre cotisation pour l’année 2026</w:t>
       </w:r>
     </w:p>
     <w:p>
-      <w:r>
-        <w:t xml:space="preserve">L’année 2025 a été marquée par </w:t>
-      </w:r>
-      <w:r>
-        <w:t>de nombreux rebondissement qui nous ont obligé à faire évoluer votre cotisation.</w:t>
-      </w:r>
-    </w:p>
-    <w:p>
-      <w:r>
-        <w:t>Notre engagement de vous accompagner en permanence est toujours intact. C’est pourquoi, nous avons décidé d’engager des réductions importantes dans nos frais de gestion en nous aidant des économies réalisées grâce à notre engagement RSE.</w:t>
-      </w:r>
-    </w:p>
-    <w:p>
-      <w:r>
-        <w:t xml:space="preserve">Votre cotisation annuelle pour l’année 2026 sera de </w:t>
+      <w:pPr>
+        <w:rPr>
+          <w:b/>
+          <w:bCs/>
+        </w:rPr>
+      </w:pPr>
+      <w:r>
+        <w:t>- Cotisation annuelle TTC</w:t>
+      </w:r>
+      <w:r>
+        <w:t xml:space="preserve"> : </w:t>
       </w:r>
       <w:r>
         <w:rPr>
@@ -1018,17 +1161,21 @@
           <w:b/>
           <w:bCs/>
         </w:rPr>
-        <w:t xml:space="preserve"> </w:t>
-      </w:r>
-      <w:r>
+        <w:t xml:space="preserve"> €</w:t>
+      </w:r>
+    </w:p>
+    <w:p>
+      <w:pPr>
         <w:rPr>
           <w:b/>
           <w:bCs/>
         </w:rPr>
-        <w:t>€</w:t>
-      </w:r>
-      <w:r>
-        <w:t xml:space="preserve"> soit une cotisation mensuelle de </w:t>
+      </w:pPr>
+      <w:r>
+        <w:t>- Cotisation mensuelle TTC</w:t>
+      </w:r>
+      <w:r>
+        <w:t xml:space="preserve"> : </w:t>
       </w:r>
       <w:r>
         <w:rPr>
@@ -1071,27 +1218,34 @@
           <w:b/>
           <w:bCs/>
         </w:rPr>
-        <w:t xml:space="preserve"> </w:t>
-      </w:r>
-      <w:r>
-        <w:rPr>
-          <w:b/>
-          <w:bCs/>
-        </w:rPr>
-        <w:t>€</w:t>
-      </w:r>
-      <w:r>
-        <w:t>.</w:t>
+        <w:t xml:space="preserve"> €</w:t>
       </w:r>
     </w:p>
     <w:p>
       <w:r>
-        <w:t>Restant toujours fidèles à vos côtés.</w:t>
+        <w:t xml:space="preserve">Ces montants seront prélevés selon les modalités habituelles à compter du </w:t>
+      </w:r>
+      <w:r>
+        <w:t>01/01/2026</w:t>
+      </w:r>
+      <w:r>
+        <w:t>.</w:t>
       </w:r>
     </w:p>
     <w:p>
       <w:r>
-        <w:t>Salutations mutualistes.</w:t>
+        <w:t>Nous vous confirmons que les garanties souscrites restent inchangées, et continuent de vous couvrir efficacement face aux aléas de santé et aux imprévus.</w:t>
+      </w:r>
+    </w:p>
+    <w:p>
+      <w:r>
+        <w:lastRenderedPageBreak/>
+        <w:t>Nous restons à votre disposition pour toute information complémentaire, et vous remercions à nouveau pour votre fidélité.</w:t>
+      </w:r>
+    </w:p>
+    <w:p>
+      <w:r>
+        <w:t>Veuillez agréer, Madame, Monsieur, l’expression de nos salutations distinguées.</w:t>
       </w:r>
     </w:p>
     <w:p>
@@ -3209,6 +3363,7 @@
     <w:rsid w:val="003A1ECA"/>
     <w:rsid w:val="007D2242"/>
     <w:rsid w:val="00B93B94"/>
+    <w:rsid w:val="00C85951"/>
     <w:rsid w:val="00CB5235"/>
   </w:rsids>
   <m:mathPr>
@@ -3961,7 +4116,7 @@
 
 <file path=customXml/item1.xml><?xml version="1.0" encoding="utf-8"?>
 <CoverPageProperties xmlns="http://schemas.microsoft.com/office/2006/coverPageProps">
-  <PublishDate>2025-06-10T00:00:00</PublishDate>
+  <PublishDate>2025-06-11T00:00:00</PublishDate>
   <Abstract/>
   <CompanyAddress/>
   <CompanyPhone/>
@@ -3971,6 +4126,25 @@
 </file>
 
 <file path=customXml/item2.xml><?xml version="1.0" encoding="utf-8"?>
+<?mso-contentType ?>
+<FormTemplates xmlns="http://schemas.microsoft.com/sharepoint/v3/contenttype/forms">
+  <Display>DocumentLibraryForm</Display>
+  <Edit>AssetEditForm</Edit>
+  <New>DocumentLibraryForm</New>
+</FormTemplates>
+</file>
+
+<file path=customXml/item3.xml><?xml version="1.0" encoding="utf-8"?>
+<outs:outSpaceData xmlns:outs="http://schemas.microsoft.com/office/2009/outspace/metadata">
+  <outs:relatedDates/>
+  <outs:relatedDocuments/>
+  <outs:relatedPeople/>
+  <propertyMetadataList xmlns="http://schemas.microsoft.com/office/2009/outspace/metadata"/>
+  <outs:corruptMetadataWasLost/>
+</outs:outSpaceData>
+</file>
+
+<file path=customXml/item4.xml><?xml version="1.0" encoding="utf-8"?>
 <ct:contentTypeSchema xmlns:ct="http://schemas.microsoft.com/office/2006/metadata/contentType" xmlns:ma="http://schemas.microsoft.com/office/2006/metadata/properties/metaAttributes" ct:_="" ma:_="" ma:contentTypeName="TemplateFile" ma:contentTypeID="0x01010069924D1ECC420D47A2456556BC94F7370400BDF4491DEA4973499845289601F88B9F" ma:contentTypeVersion="55" ma:contentTypeDescription="Create a new document." ma:contentTypeScope="" ma:versionID="41eb558a2b826e6e4f9defd990175bec">
   <xsd:schema xmlns:xsd="http://www.w3.org/2001/XMLSchema" xmlns:xs="http://www.w3.org/2001/XMLSchema" xmlns:p="http://schemas.microsoft.com/office/2006/metadata/properties" xmlns:ns2="6d93d202-47fc-4405-873a-cab67cc5f1b2" xmlns:ns3="64acb2c5-0a2b-4bda-bd34-58e36cbb80d2" targetNamespace="http://schemas.microsoft.com/office/2006/metadata/properties" ma:root="true" ma:fieldsID="19deea0185cf7bc57eee9b90b1ba2ace" ns2:_="" ns3:_="">
     <xsd:import namespace="6d93d202-47fc-4405-873a-cab67cc5f1b2"/>
@@ -5027,25 +5201,6 @@
     <xs:element name="TermId" type="xs:string"/>
   </xs:schema>
 </ct:contentTypeSchema>
-</file>
-
-<file path=customXml/item3.xml><?xml version="1.0" encoding="utf-8"?>
-<outs:outSpaceData xmlns:outs="http://schemas.microsoft.com/office/2009/outspace/metadata">
-  <outs:relatedDates/>
-  <outs:relatedDocuments/>
-  <outs:relatedPeople/>
-  <propertyMetadataList xmlns="http://schemas.microsoft.com/office/2009/outspace/metadata"/>
-  <outs:corruptMetadataWasLost/>
-</outs:outSpaceData>
-</file>
-
-<file path=customXml/item4.xml><?xml version="1.0" encoding="utf-8"?>
-<?mso-contentType ?>
-<FormTemplates xmlns="http://schemas.microsoft.com/sharepoint/v3/contenttype/forms">
-  <Display>DocumentLibraryForm</Display>
-  <Edit>AssetEditForm</Edit>
-  <New>DocumentLibraryForm</New>
-</FormTemplates>
 </file>
 
 <file path=customXml/item5.xml><?xml version="1.0" encoding="utf-8"?>
@@ -5197,6 +5352,22 @@
 </file>
 
 <file path=customXml/itemProps2.xml><?xml version="1.0" encoding="utf-8"?>
+<ds:datastoreItem xmlns:ds="http://schemas.openxmlformats.org/officeDocument/2006/customXml" ds:itemID="{7590E8FC-2572-465C-BB0D-B8A60F51AD00}">
+  <ds:schemaRefs>
+    <ds:schemaRef ds:uri="http://schemas.microsoft.com/sharepoint/v3/contenttype/forms"/>
+  </ds:schemaRefs>
+</ds:datastoreItem>
+</file>
+
+<file path=customXml/itemProps3.xml><?xml version="1.0" encoding="utf-8"?>
+<ds:datastoreItem xmlns:ds="http://schemas.openxmlformats.org/officeDocument/2006/customXml" ds:itemID="{9F3BD8D4-C10E-4659-B2F7-7D2260B05B06}">
+  <ds:schemaRefs>
+    <ds:schemaRef ds:uri="http://schemas.microsoft.com/office/2009/outspace/metadata"/>
+  </ds:schemaRefs>
+</ds:datastoreItem>
+</file>
+
+<file path=customXml/itemProps4.xml><?xml version="1.0" encoding="utf-8"?>
 <ds:datastoreItem xmlns:ds="http://schemas.openxmlformats.org/officeDocument/2006/customXml" ds:itemID="{ACA6B803-C59C-4779-AC86-7F6204DA166C}">
   <ds:schemaRefs>
     <ds:schemaRef ds:uri="http://schemas.microsoft.com/office/2006/metadata/contentType"/>
@@ -5215,22 +5386,6 @@
 </ds:datastoreItem>
 </file>
 
-<file path=customXml/itemProps3.xml><?xml version="1.0" encoding="utf-8"?>
-<ds:datastoreItem xmlns:ds="http://schemas.openxmlformats.org/officeDocument/2006/customXml" ds:itemID="{9F3BD8D4-C10E-4659-B2F7-7D2260B05B06}">
-  <ds:schemaRefs>
-    <ds:schemaRef ds:uri="http://schemas.microsoft.com/office/2009/outspace/metadata"/>
-  </ds:schemaRefs>
-</ds:datastoreItem>
-</file>
-
-<file path=customXml/itemProps4.xml><?xml version="1.0" encoding="utf-8"?>
-<ds:datastoreItem xmlns:ds="http://schemas.openxmlformats.org/officeDocument/2006/customXml" ds:itemID="{7590E8FC-2572-465C-BB0D-B8A60F51AD00}">
-  <ds:schemaRefs>
-    <ds:schemaRef ds:uri="http://schemas.microsoft.com/sharepoint/v3/contenttype/forms"/>
-  </ds:schemaRefs>
-</ds:datastoreItem>
-</file>
-
 <file path=customXml/itemProps5.xml><?xml version="1.0" encoding="utf-8"?>
 <ds:datastoreItem xmlns:ds="http://schemas.openxmlformats.org/officeDocument/2006/customXml" ds:itemID="{FAA99FCF-2E65-4C31-9B86-B30F592B0CE5}">
   <ds:schemaRefs>

</xml_diff>